<commit_message>
Added final validation features to ensure that acceptance criteria are met for values submitted.
</commit_message>
<xml_diff>
--- a/Password Generator.docx
+++ b/Password Generator.docx
@@ -2,319 +2,43 @@
 <file path=word/document.xml><?xml version="1.0" encoding="utf-8"?>
 <w:document xmlns:wpc="http://schemas.microsoft.com/office/word/2010/wordprocessingCanvas" xmlns:cx="http://schemas.microsoft.com/office/drawing/2014/chartex" xmlns:cx1="http://schemas.microsoft.com/office/drawing/2015/9/8/chartex" xmlns:cx2="http://schemas.microsoft.com/office/drawing/2015/10/21/chartex" xmlns:cx3="http://schemas.microsoft.com/office/drawing/2016/5/9/chartex" xmlns:cx4="http://schemas.microsoft.com/office/drawing/2016/5/10/chartex" xmlns:cx5="http://schemas.microsoft.com/office/drawing/2016/5/11/chartex" xmlns:cx6="http://schemas.microsoft.com/office/drawing/2016/5/12/chartex" xmlns:cx7="http://schemas.microsoft.com/office/drawing/2016/5/13/chartex" xmlns:cx8="http://schemas.microsoft.com/office/drawing/2016/5/14/chartex" xmlns:mc="http://schemas.openxmlformats.org/markup-compatibility/2006" xmlns:aink="http://schemas.microsoft.com/office/drawing/2016/ink" xmlns:am3d="http://schemas.microsoft.com/office/drawing/2017/model3d" xmlns:o="urn:schemas-microsoft-com:office:office" xmlns:r="http://schemas.openxmlformats.org/officeDocument/2006/relationships" xmlns:m="http://schemas.openxmlformats.org/officeDocument/2006/math" xmlns:v="urn:schemas-microsoft-com:vml" xmlns:wp14="http://schemas.microsoft.com/office/word/2010/wordprocessingDrawing" xmlns:wp="http://schemas.openxmlformats.org/drawingml/2006/wordprocessingDrawing" xmlns:w10="urn:schemas-microsoft-com:office:word" xmlns:w="http://schemas.openxmlformats.org/wordprocessingml/2006/main" xmlns:w14="http://schemas.microsoft.com/office/word/2010/wordml" xmlns:w15="http://schemas.microsoft.com/office/word/2012/wordml" xmlns:w16cex="http://schemas.microsoft.com/office/word/2018/wordml/cex" xmlns:w16cid="http://schemas.microsoft.com/office/word/2016/wordml/cid" xmlns:w16="http://schemas.microsoft.com/office/word/2018/wordml" xmlns:w16se="http://schemas.microsoft.com/office/word/2015/wordml/symex" xmlns:wpg="http://schemas.microsoft.com/office/word/2010/wordprocessingGroup" xmlns:wpi="http://schemas.microsoft.com/office/word/2010/wordprocessingInk" xmlns:wne="http://schemas.microsoft.com/office/word/2006/wordml" xmlns:wps="http://schemas.microsoft.com/office/word/2010/wordprocessingShape" mc:Ignorable="w14 w15 w16se w16cid w16 w16cex wp14">
   <w:body>
-    <w:p>
-      <w:pPr>
-        <w:shd w:val="clear" w:color="auto" w:fill="1E1E1E"/>
-        <w:spacing w:line="270" w:lineRule="atLeast"/>
+    <w:p/>
+    <w:p>
+      <w:pPr>
         <w:rPr>
-          <w:rFonts w:ascii="Menlo" w:eastAsia="Times New Roman" w:hAnsi="Menlo" w:cs="Menlo"/>
-          <w:color w:val="D4D4D4"/>
-          <w:sz w:val="18"/>
-          <w:szCs w:val="18"/>
+          <w:b/>
+          <w:bCs/>
         </w:rPr>
       </w:pPr>
       <w:r>
         <w:rPr>
-          <w:rFonts w:ascii="Menlo" w:eastAsia="Times New Roman" w:hAnsi="Menlo" w:cs="Menlo"/>
-          <w:color w:val="D4D4D4"/>
-          <w:sz w:val="18"/>
-          <w:szCs w:val="18"/>
+          <w:b/>
+          <w:bCs/>
         </w:rPr>
-        <w:t>GIVEN I need a new, secure password</w:t>
-      </w:r>
-    </w:p>
-    <w:p>
-      <w:pPr>
-        <w:shd w:val="clear" w:color="auto" w:fill="1E1E1E"/>
-        <w:spacing w:line="270" w:lineRule="atLeast"/>
+        <w:t>Password Generator</w:t>
+      </w:r>
+    </w:p>
+    <w:p>
+      <w:pPr>
         <w:rPr>
-          <w:rFonts w:ascii="Menlo" w:eastAsia="Times New Roman" w:hAnsi="Menlo" w:cs="Menlo"/>
-          <w:color w:val="D4D4D4"/>
-          <w:sz w:val="18"/>
-          <w:szCs w:val="18"/>
+          <w:b/>
+          <w:bCs/>
         </w:rPr>
       </w:pPr>
-      <w:r>
+    </w:p>
+    <w:p>
+      <w:pPr>
         <w:rPr>
-          <w:rFonts w:ascii="Menlo" w:eastAsia="Times New Roman" w:hAnsi="Menlo" w:cs="Menlo"/>
-          <w:color w:val="D4D4D4"/>
-          <w:sz w:val="18"/>
-          <w:szCs w:val="18"/>
+          <w:b/>
+          <w:bCs/>
         </w:rPr>
-        <w:t>WHEN I click the button to generate a password</w:t>
-      </w:r>
-    </w:p>
-    <w:p>
-      <w:pPr>
-        <w:shd w:val="clear" w:color="auto" w:fill="1E1E1E"/>
-        <w:spacing w:line="270" w:lineRule="atLeast"/>
+      </w:pPr>
+      <w:r>
         <w:rPr>
-          <w:rFonts w:ascii="Menlo" w:eastAsia="Times New Roman" w:hAnsi="Menlo" w:cs="Menlo"/>
-          <w:color w:val="D4D4D4"/>
-          <w:sz w:val="18"/>
-          <w:szCs w:val="18"/>
+          <w:b/>
+          <w:bCs/>
         </w:rPr>
-      </w:pPr>
-      <w:r>
-        <w:rPr>
-          <w:rFonts w:ascii="Menlo" w:eastAsia="Times New Roman" w:hAnsi="Menlo" w:cs="Menlo"/>
-          <w:color w:val="D4D4D4"/>
-          <w:sz w:val="18"/>
-          <w:szCs w:val="18"/>
-        </w:rPr>
-        <w:t>THEN I am presented with a series of prompts for password criteria</w:t>
-      </w:r>
-    </w:p>
-    <w:p>
-      <w:pPr>
-        <w:shd w:val="clear" w:color="auto" w:fill="1E1E1E"/>
-        <w:spacing w:line="270" w:lineRule="atLeast"/>
-        <w:rPr>
-          <w:rFonts w:ascii="Menlo" w:eastAsia="Times New Roman" w:hAnsi="Menlo" w:cs="Menlo"/>
-          <w:color w:val="D4D4D4"/>
-          <w:sz w:val="18"/>
-          <w:szCs w:val="18"/>
-        </w:rPr>
-      </w:pPr>
-      <w:r>
-        <w:rPr>
-          <w:rFonts w:ascii="Menlo" w:eastAsia="Times New Roman" w:hAnsi="Menlo" w:cs="Menlo"/>
-          <w:color w:val="D4D4D4"/>
-          <w:sz w:val="18"/>
-          <w:szCs w:val="18"/>
-        </w:rPr>
-        <w:t>WHEN prompted for password criteria</w:t>
-      </w:r>
-    </w:p>
-    <w:p>
-      <w:pPr>
-        <w:shd w:val="clear" w:color="auto" w:fill="1E1E1E"/>
-        <w:spacing w:line="270" w:lineRule="atLeast"/>
-        <w:rPr>
-          <w:rFonts w:ascii="Menlo" w:eastAsia="Times New Roman" w:hAnsi="Menlo" w:cs="Menlo"/>
-          <w:color w:val="D4D4D4"/>
-          <w:sz w:val="18"/>
-          <w:szCs w:val="18"/>
-        </w:rPr>
-      </w:pPr>
-      <w:r>
-        <w:rPr>
-          <w:rFonts w:ascii="Menlo" w:eastAsia="Times New Roman" w:hAnsi="Menlo" w:cs="Menlo"/>
-          <w:color w:val="D4D4D4"/>
-          <w:sz w:val="18"/>
-          <w:szCs w:val="18"/>
-        </w:rPr>
-        <w:t>THEN I select which criteria to include in the password</w:t>
-      </w:r>
-    </w:p>
-    <w:p>
-      <w:pPr>
-        <w:shd w:val="clear" w:color="auto" w:fill="1E1E1E"/>
-        <w:spacing w:line="270" w:lineRule="atLeast"/>
-        <w:rPr>
-          <w:rFonts w:ascii="Menlo" w:eastAsia="Times New Roman" w:hAnsi="Menlo" w:cs="Menlo"/>
-          <w:color w:val="D4D4D4"/>
-          <w:sz w:val="18"/>
-          <w:szCs w:val="18"/>
-        </w:rPr>
-      </w:pPr>
-      <w:r>
-        <w:rPr>
-          <w:rFonts w:ascii="Menlo" w:eastAsia="Times New Roman" w:hAnsi="Menlo" w:cs="Menlo"/>
-          <w:color w:val="D4D4D4"/>
-          <w:sz w:val="18"/>
-          <w:szCs w:val="18"/>
-        </w:rPr>
-        <w:t>WHEN prompted for the length of the password</w:t>
-      </w:r>
-    </w:p>
-    <w:p>
-      <w:pPr>
-        <w:shd w:val="clear" w:color="auto" w:fill="1E1E1E"/>
-        <w:spacing w:line="270" w:lineRule="atLeast"/>
-        <w:rPr>
-          <w:rFonts w:ascii="Menlo" w:eastAsia="Times New Roman" w:hAnsi="Menlo" w:cs="Menlo"/>
-          <w:color w:val="D4D4D4"/>
-          <w:sz w:val="18"/>
-          <w:szCs w:val="18"/>
-        </w:rPr>
-      </w:pPr>
-      <w:r>
-        <w:rPr>
-          <w:rFonts w:ascii="Menlo" w:eastAsia="Times New Roman" w:hAnsi="Menlo" w:cs="Menlo"/>
-          <w:color w:val="D4D4D4"/>
-          <w:sz w:val="18"/>
-          <w:szCs w:val="18"/>
-        </w:rPr>
-        <w:t>THEN I choose a length of at least 8 characters and no more than 128 characters</w:t>
-      </w:r>
-    </w:p>
-    <w:p>
-      <w:pPr>
-        <w:shd w:val="clear" w:color="auto" w:fill="1E1E1E"/>
-        <w:spacing w:line="270" w:lineRule="atLeast"/>
-        <w:rPr>
-          <w:rFonts w:ascii="Menlo" w:eastAsia="Times New Roman" w:hAnsi="Menlo" w:cs="Menlo"/>
-          <w:color w:val="D4D4D4"/>
-          <w:sz w:val="18"/>
-          <w:szCs w:val="18"/>
-        </w:rPr>
-      </w:pPr>
-      <w:r>
-        <w:rPr>
-          <w:rFonts w:ascii="Menlo" w:eastAsia="Times New Roman" w:hAnsi="Menlo" w:cs="Menlo"/>
-          <w:color w:val="D4D4D4"/>
-          <w:sz w:val="18"/>
-          <w:szCs w:val="18"/>
-        </w:rPr>
-        <w:t>WHEN prompted for character types to include in the password</w:t>
-      </w:r>
-    </w:p>
-    <w:p>
-      <w:pPr>
-        <w:shd w:val="clear" w:color="auto" w:fill="1E1E1E"/>
-        <w:spacing w:line="270" w:lineRule="atLeast"/>
-        <w:rPr>
-          <w:rFonts w:ascii="Menlo" w:eastAsia="Times New Roman" w:hAnsi="Menlo" w:cs="Menlo"/>
-          <w:color w:val="D4D4D4"/>
-          <w:sz w:val="18"/>
-          <w:szCs w:val="18"/>
-        </w:rPr>
-      </w:pPr>
-      <w:r>
-        <w:rPr>
-          <w:rFonts w:ascii="Menlo" w:eastAsia="Times New Roman" w:hAnsi="Menlo" w:cs="Menlo"/>
-          <w:color w:val="D4D4D4"/>
-          <w:sz w:val="18"/>
-          <w:szCs w:val="18"/>
-        </w:rPr>
-        <w:t>THEN I choose lowercase, uppercase, numeric, and/or special characters</w:t>
-      </w:r>
-    </w:p>
-    <w:p>
-      <w:pPr>
-        <w:shd w:val="clear" w:color="auto" w:fill="1E1E1E"/>
-        <w:spacing w:line="270" w:lineRule="atLeast"/>
-        <w:rPr>
-          <w:rFonts w:ascii="Menlo" w:eastAsia="Times New Roman" w:hAnsi="Menlo" w:cs="Menlo"/>
-          <w:color w:val="D4D4D4"/>
-          <w:sz w:val="18"/>
-          <w:szCs w:val="18"/>
-        </w:rPr>
-      </w:pPr>
-      <w:r>
-        <w:rPr>
-          <w:rFonts w:ascii="Menlo" w:eastAsia="Times New Roman" w:hAnsi="Menlo" w:cs="Menlo"/>
-          <w:color w:val="D4D4D4"/>
-          <w:sz w:val="18"/>
-          <w:szCs w:val="18"/>
-        </w:rPr>
-        <w:t>WHEN I answer each prompt</w:t>
-      </w:r>
-    </w:p>
-    <w:p>
-      <w:pPr>
-        <w:shd w:val="clear" w:color="auto" w:fill="1E1E1E"/>
-        <w:spacing w:line="270" w:lineRule="atLeast"/>
-        <w:rPr>
-          <w:rFonts w:ascii="Menlo" w:eastAsia="Times New Roman" w:hAnsi="Menlo" w:cs="Menlo"/>
-          <w:color w:val="D4D4D4"/>
-          <w:sz w:val="18"/>
-          <w:szCs w:val="18"/>
-        </w:rPr>
-      </w:pPr>
-      <w:r>
-        <w:rPr>
-          <w:rFonts w:ascii="Menlo" w:eastAsia="Times New Roman" w:hAnsi="Menlo" w:cs="Menlo"/>
-          <w:color w:val="D4D4D4"/>
-          <w:sz w:val="18"/>
-          <w:szCs w:val="18"/>
-        </w:rPr>
-        <w:t>THEN my input should be validated and at least one character type should be selected</w:t>
-      </w:r>
-    </w:p>
-    <w:p>
-      <w:pPr>
-        <w:shd w:val="clear" w:color="auto" w:fill="1E1E1E"/>
-        <w:spacing w:line="270" w:lineRule="atLeast"/>
-        <w:rPr>
-          <w:rFonts w:ascii="Menlo" w:eastAsia="Times New Roman" w:hAnsi="Menlo" w:cs="Menlo"/>
-          <w:color w:val="D4D4D4"/>
-          <w:sz w:val="18"/>
-          <w:szCs w:val="18"/>
-        </w:rPr>
-      </w:pPr>
-      <w:r>
-        <w:rPr>
-          <w:rFonts w:ascii="Menlo" w:eastAsia="Times New Roman" w:hAnsi="Menlo" w:cs="Menlo"/>
-          <w:color w:val="D4D4D4"/>
-          <w:sz w:val="18"/>
-          <w:szCs w:val="18"/>
-        </w:rPr>
-        <w:t>WHEN all prompts are answered</w:t>
-      </w:r>
-    </w:p>
-    <w:p>
-      <w:pPr>
-        <w:shd w:val="clear" w:color="auto" w:fill="1E1E1E"/>
-        <w:spacing w:line="270" w:lineRule="atLeast"/>
-        <w:rPr>
-          <w:rFonts w:ascii="Menlo" w:eastAsia="Times New Roman" w:hAnsi="Menlo" w:cs="Menlo"/>
-          <w:color w:val="D4D4D4"/>
-          <w:sz w:val="18"/>
-          <w:szCs w:val="18"/>
-        </w:rPr>
-      </w:pPr>
-      <w:r>
-        <w:rPr>
-          <w:rFonts w:ascii="Menlo" w:eastAsia="Times New Roman" w:hAnsi="Menlo" w:cs="Menlo"/>
-          <w:color w:val="D4D4D4"/>
-          <w:sz w:val="18"/>
-          <w:szCs w:val="18"/>
-        </w:rPr>
-        <w:t>THEN a password is generated that matches the selected criteria</w:t>
-      </w:r>
-    </w:p>
-    <w:p>
-      <w:pPr>
-        <w:shd w:val="clear" w:color="auto" w:fill="1E1E1E"/>
-        <w:spacing w:line="270" w:lineRule="atLeast"/>
-        <w:rPr>
-          <w:rFonts w:ascii="Menlo" w:eastAsia="Times New Roman" w:hAnsi="Menlo" w:cs="Menlo"/>
-          <w:color w:val="D4D4D4"/>
-          <w:sz w:val="18"/>
-          <w:szCs w:val="18"/>
-        </w:rPr>
-      </w:pPr>
-      <w:r>
-        <w:rPr>
-          <w:rFonts w:ascii="Menlo" w:eastAsia="Times New Roman" w:hAnsi="Menlo" w:cs="Menlo"/>
-          <w:color w:val="D4D4D4"/>
-          <w:sz w:val="18"/>
-          <w:szCs w:val="18"/>
-        </w:rPr>
-        <w:t>WHEN the password is generated</w:t>
-      </w:r>
-    </w:p>
-    <w:p>
-      <w:pPr>
-        <w:shd w:val="clear" w:color="auto" w:fill="1E1E1E"/>
-        <w:spacing w:line="270" w:lineRule="atLeast"/>
-        <w:rPr>
-          <w:rFonts w:ascii="Menlo" w:eastAsia="Times New Roman" w:hAnsi="Menlo" w:cs="Menlo"/>
-          <w:color w:val="D4D4D4"/>
-          <w:sz w:val="18"/>
-          <w:szCs w:val="18"/>
-        </w:rPr>
-      </w:pPr>
-      <w:r>
-        <w:rPr>
-          <w:rFonts w:ascii="Menlo" w:eastAsia="Times New Roman" w:hAnsi="Menlo" w:cs="Menlo"/>
-          <w:color w:val="D4D4D4"/>
-          <w:sz w:val="18"/>
-          <w:szCs w:val="18"/>
-        </w:rPr>
-        <w:t>THEN the password is either displayed in an alert or written to the page</w:t>
+        <w:t>Goal:</w:t>
       </w:r>
     </w:p>
     <w:p/>
@@ -404,14 +128,69 @@
         </w:numPr>
       </w:pPr>
       <w:r>
-        <w:t>That at least on criteria type is chosen</w:t>
+        <w:t>Validate that there is a length specified between 8 and 128</w:t>
+      </w:r>
+    </w:p>
+    <w:p>
+      <w:pPr>
+        <w:pStyle w:val="ListParagraph"/>
+        <w:numPr>
+          <w:ilvl w:val="0"/>
+          <w:numId w:val="2"/>
+        </w:numPr>
+      </w:pPr>
+      <w:r>
+        <w:t>Validate that at least one of the check boxes is filled in</w:t>
       </w:r>
     </w:p>
     <w:p/>
     <w:p>
       <w:r>
-        <w:t>Once validated generate password and display on the page or in an alert.</w:t>
-      </w:r>
+        <w:t>Once validated generate password and display on the page</w:t>
+      </w:r>
+      <w:r>
+        <w:t>.</w:t>
+      </w:r>
+    </w:p>
+    <w:p/>
+    <w:p>
+      <w:r>
+        <w:t>Still to be done:</w:t>
+      </w:r>
+    </w:p>
+    <w:p/>
+    <w:p>
+      <w:pPr>
+        <w:pStyle w:val="ListParagraph"/>
+        <w:numPr>
+          <w:ilvl w:val="0"/>
+          <w:numId w:val="3"/>
+        </w:numPr>
+      </w:pPr>
+      <w:r>
+        <w:t>Build validation noted above</w:t>
+      </w:r>
+    </w:p>
+    <w:p>
+      <w:pPr>
+        <w:pStyle w:val="ListParagraph"/>
+        <w:numPr>
+          <w:ilvl w:val="0"/>
+          <w:numId w:val="3"/>
+        </w:numPr>
+      </w:pPr>
+      <w:r>
+        <w:t>Extend the display box for the result</w:t>
+      </w:r>
+    </w:p>
+    <w:p>
+      <w:pPr>
+        <w:pStyle w:val="ListParagraph"/>
+        <w:numPr>
+          <w:ilvl w:val="0"/>
+          <w:numId w:val="3"/>
+        </w:numPr>
+      </w:pPr>
     </w:p>
     <w:sectPr>
       <w:pgSz w:w="12240" w:h="15840"/>
@@ -651,11 +430,127 @@
       </w:rPr>
     </w:lvl>
   </w:abstractNum>
+  <w:abstractNum w:abstractNumId="2" w15:restartNumberingAfterBreak="0">
+    <w:nsid w:val="2E0F22D7"/>
+    <w:multiLevelType w:val="hybridMultilevel"/>
+    <w:tmpl w:val="BBE618E6"/>
+    <w:lvl w:ilvl="0" w:tplc="04090001">
+      <w:start w:val="1"/>
+      <w:numFmt w:val="bullet"/>
+      <w:lvlText w:val=""/>
+      <w:lvlJc w:val="left"/>
+      <w:pPr>
+        <w:ind w:left="720" w:hanging="360"/>
+      </w:pPr>
+      <w:rPr>
+        <w:rFonts w:ascii="Symbol" w:hAnsi="Symbol" w:hint="default"/>
+      </w:rPr>
+    </w:lvl>
+    <w:lvl w:ilvl="1" w:tplc="04090003" w:tentative="1">
+      <w:start w:val="1"/>
+      <w:numFmt w:val="bullet"/>
+      <w:lvlText w:val="o"/>
+      <w:lvlJc w:val="left"/>
+      <w:pPr>
+        <w:ind w:left="1440" w:hanging="360"/>
+      </w:pPr>
+      <w:rPr>
+        <w:rFonts w:ascii="Courier New" w:hAnsi="Courier New" w:cs="Courier New" w:hint="default"/>
+      </w:rPr>
+    </w:lvl>
+    <w:lvl w:ilvl="2" w:tplc="04090005" w:tentative="1">
+      <w:start w:val="1"/>
+      <w:numFmt w:val="bullet"/>
+      <w:lvlText w:val=""/>
+      <w:lvlJc w:val="left"/>
+      <w:pPr>
+        <w:ind w:left="2160" w:hanging="360"/>
+      </w:pPr>
+      <w:rPr>
+        <w:rFonts w:ascii="Wingdings" w:hAnsi="Wingdings" w:hint="default"/>
+      </w:rPr>
+    </w:lvl>
+    <w:lvl w:ilvl="3" w:tplc="04090001" w:tentative="1">
+      <w:start w:val="1"/>
+      <w:numFmt w:val="bullet"/>
+      <w:lvlText w:val=""/>
+      <w:lvlJc w:val="left"/>
+      <w:pPr>
+        <w:ind w:left="2880" w:hanging="360"/>
+      </w:pPr>
+      <w:rPr>
+        <w:rFonts w:ascii="Symbol" w:hAnsi="Symbol" w:hint="default"/>
+      </w:rPr>
+    </w:lvl>
+    <w:lvl w:ilvl="4" w:tplc="04090003" w:tentative="1">
+      <w:start w:val="1"/>
+      <w:numFmt w:val="bullet"/>
+      <w:lvlText w:val="o"/>
+      <w:lvlJc w:val="left"/>
+      <w:pPr>
+        <w:ind w:left="3600" w:hanging="360"/>
+      </w:pPr>
+      <w:rPr>
+        <w:rFonts w:ascii="Courier New" w:hAnsi="Courier New" w:cs="Courier New" w:hint="default"/>
+      </w:rPr>
+    </w:lvl>
+    <w:lvl w:ilvl="5" w:tplc="04090005" w:tentative="1">
+      <w:start w:val="1"/>
+      <w:numFmt w:val="bullet"/>
+      <w:lvlText w:val=""/>
+      <w:lvlJc w:val="left"/>
+      <w:pPr>
+        <w:ind w:left="4320" w:hanging="360"/>
+      </w:pPr>
+      <w:rPr>
+        <w:rFonts w:ascii="Wingdings" w:hAnsi="Wingdings" w:hint="default"/>
+      </w:rPr>
+    </w:lvl>
+    <w:lvl w:ilvl="6" w:tplc="04090001" w:tentative="1">
+      <w:start w:val="1"/>
+      <w:numFmt w:val="bullet"/>
+      <w:lvlText w:val=""/>
+      <w:lvlJc w:val="left"/>
+      <w:pPr>
+        <w:ind w:left="5040" w:hanging="360"/>
+      </w:pPr>
+      <w:rPr>
+        <w:rFonts w:ascii="Symbol" w:hAnsi="Symbol" w:hint="default"/>
+      </w:rPr>
+    </w:lvl>
+    <w:lvl w:ilvl="7" w:tplc="04090003" w:tentative="1">
+      <w:start w:val="1"/>
+      <w:numFmt w:val="bullet"/>
+      <w:lvlText w:val="o"/>
+      <w:lvlJc w:val="left"/>
+      <w:pPr>
+        <w:ind w:left="5760" w:hanging="360"/>
+      </w:pPr>
+      <w:rPr>
+        <w:rFonts w:ascii="Courier New" w:hAnsi="Courier New" w:cs="Courier New" w:hint="default"/>
+      </w:rPr>
+    </w:lvl>
+    <w:lvl w:ilvl="8" w:tplc="04090005" w:tentative="1">
+      <w:start w:val="1"/>
+      <w:numFmt w:val="bullet"/>
+      <w:lvlText w:val=""/>
+      <w:lvlJc w:val="left"/>
+      <w:pPr>
+        <w:ind w:left="6480" w:hanging="360"/>
+      </w:pPr>
+      <w:rPr>
+        <w:rFonts w:ascii="Wingdings" w:hAnsi="Wingdings" w:hint="default"/>
+      </w:rPr>
+    </w:lvl>
+  </w:abstractNum>
   <w:num w:numId="1">
     <w:abstractNumId w:val="0"/>
   </w:num>
   <w:num w:numId="2">
     <w:abstractNumId w:val="1"/>
+  </w:num>
+  <w:num w:numId="3">
+    <w:abstractNumId w:val="2"/>
   </w:num>
 </w:numbering>
 </file>

</xml_diff>